<commit_message>
Inclusão das análises e solução inicial para os gráficos na arquitetura.
</commit_message>
<xml_diff>
--- a/docs/analise_design/Documento de Arquitetura.docx
+++ b/docs/analise_design/Documento de Arquitetura.docx
@@ -6,7 +6,7 @@
       <w:pPr>
         <w:pStyle w:val="Ttulo1"/>
       </w:pPr>
-      <w:bookmarkStart w:id="0" w:name="_Toc480374381"/>
+      <w:bookmarkStart w:id="0" w:name="_Toc480464426"/>
       <w:r>
         <w:t xml:space="preserve">Documento de Arquitetura </w:t>
       </w:r>
@@ -19,6 +19,13 @@
     </w:p>
     <w:sdt>
       <w:sdtPr>
+        <w:rPr>
+          <w:rFonts w:asciiTheme="minorHAnsi" w:eastAsiaTheme="minorHAnsi" w:hAnsiTheme="minorHAnsi" w:cstheme="minorBidi"/>
+          <w:color w:val="auto"/>
+          <w:sz w:val="22"/>
+          <w:szCs w:val="22"/>
+          <w:lang w:eastAsia="en-US"/>
+        </w:rPr>
         <w:id w:val="2051642229"/>
         <w:docPartObj>
           <w:docPartGallery w:val="Table of Contents"/>
@@ -27,13 +34,8 @@
       </w:sdtPr>
       <w:sdtEndPr>
         <w:rPr>
-          <w:rFonts w:asciiTheme="minorHAnsi" w:eastAsiaTheme="minorHAnsi" w:hAnsiTheme="minorHAnsi" w:cstheme="minorBidi"/>
           <w:b/>
           <w:bCs/>
-          <w:color w:val="auto"/>
-          <w:sz w:val="22"/>
-          <w:szCs w:val="22"/>
-          <w:lang w:eastAsia="en-US"/>
         </w:rPr>
       </w:sdtEndPr>
       <w:sdtContent>
@@ -66,7 +68,7 @@
           <w:r>
             <w:fldChar w:fldCharType="separate"/>
           </w:r>
-          <w:hyperlink w:anchor="_Toc480374381" w:history="1">
+          <w:hyperlink w:anchor="_Toc480464426" w:history="1">
             <w:r>
               <w:rPr>
                 <w:rStyle w:val="Hyperlink"/>
@@ -93,7 +95,7 @@
                 <w:noProof/>
                 <w:webHidden/>
               </w:rPr>
-              <w:instrText xml:space="preserve"> PAGEREF _Toc480374381 \h </w:instrText>
+              <w:instrText xml:space="preserve"> PAGEREF _Toc480464426 \h </w:instrText>
             </w:r>
             <w:r>
               <w:rPr>
@@ -136,7 +138,7 @@
               <w:lang w:eastAsia="pt-BR"/>
             </w:rPr>
           </w:pPr>
-          <w:hyperlink w:anchor="_Toc480374382" w:history="1">
+          <w:hyperlink w:anchor="_Toc480464427" w:history="1">
             <w:r>
               <w:rPr>
                 <w:rStyle w:val="Hyperlink"/>
@@ -163,7 +165,7 @@
                 <w:noProof/>
                 <w:webHidden/>
               </w:rPr>
-              <w:instrText xml:space="preserve"> PAGEREF _Toc480374382 \h </w:instrText>
+              <w:instrText xml:space="preserve"> PAGEREF _Toc480464427 \h </w:instrText>
             </w:r>
             <w:r>
               <w:rPr>
@@ -206,7 +208,7 @@
               <w:lang w:eastAsia="pt-BR"/>
             </w:rPr>
           </w:pPr>
-          <w:hyperlink w:anchor="_Toc480374383" w:history="1">
+          <w:hyperlink w:anchor="_Toc480464428" w:history="1">
             <w:r>
               <w:rPr>
                 <w:rStyle w:val="Hyperlink"/>
@@ -214,8 +216,6 @@
               </w:rPr>
               <w:t>Introdução</w:t>
             </w:r>
-            <w:bookmarkStart w:id="1" w:name="_GoBack"/>
-            <w:bookmarkEnd w:id="1"/>
             <w:r>
               <w:rPr>
                 <w:noProof/>
@@ -235,7 +235,7 @@
                 <w:noProof/>
                 <w:webHidden/>
               </w:rPr>
-              <w:instrText xml:space="preserve"> PAGEREF _Toc480374383 \h </w:instrText>
+              <w:instrText xml:space="preserve"> PAGEREF _Toc480464428 \h </w:instrText>
             </w:r>
             <w:r>
               <w:rPr>
@@ -278,7 +278,7 @@
               <w:lang w:eastAsia="pt-BR"/>
             </w:rPr>
           </w:pPr>
-          <w:hyperlink w:anchor="_Toc480374384" w:history="1">
+          <w:hyperlink w:anchor="_Toc480464429" w:history="1">
             <w:r>
               <w:rPr>
                 <w:rStyle w:val="Hyperlink"/>
@@ -305,7 +305,7 @@
                 <w:noProof/>
                 <w:webHidden/>
               </w:rPr>
-              <w:instrText xml:space="preserve"> PAGEREF _Toc480374384 \h </w:instrText>
+              <w:instrText xml:space="preserve"> PAGEREF _Toc480464429 \h </w:instrText>
             </w:r>
             <w:r>
               <w:rPr>
@@ -348,7 +348,7 @@
               <w:lang w:eastAsia="pt-BR"/>
             </w:rPr>
           </w:pPr>
-          <w:hyperlink w:anchor="_Toc480374385" w:history="1">
+          <w:hyperlink w:anchor="_Toc480464430" w:history="1">
             <w:r>
               <w:rPr>
                 <w:rStyle w:val="Hyperlink"/>
@@ -375,7 +375,7 @@
                 <w:noProof/>
                 <w:webHidden/>
               </w:rPr>
-              <w:instrText xml:space="preserve"> PAGEREF _Toc480374385 \h </w:instrText>
+              <w:instrText xml:space="preserve"> PAGEREF _Toc480464430 \h </w:instrText>
             </w:r>
             <w:r>
               <w:rPr>
@@ -418,7 +418,7 @@
               <w:lang w:eastAsia="pt-BR"/>
             </w:rPr>
           </w:pPr>
-          <w:hyperlink w:anchor="_Toc480374386" w:history="1">
+          <w:hyperlink w:anchor="_Toc480464431" w:history="1">
             <w:r>
               <w:rPr>
                 <w:rStyle w:val="Hyperlink"/>
@@ -445,7 +445,7 @@
                 <w:noProof/>
                 <w:webHidden/>
               </w:rPr>
-              <w:instrText xml:space="preserve"> PAGEREF _Toc480374386 \h </w:instrText>
+              <w:instrText xml:space="preserve"> PAGEREF _Toc480464431 \h </w:instrText>
             </w:r>
             <w:r>
               <w:rPr>
@@ -488,7 +488,7 @@
               <w:lang w:eastAsia="pt-BR"/>
             </w:rPr>
           </w:pPr>
-          <w:hyperlink w:anchor="_Toc480374387" w:history="1">
+          <w:hyperlink w:anchor="_Toc480464432" w:history="1">
             <w:r>
               <w:rPr>
                 <w:rStyle w:val="Hyperlink"/>
@@ -515,7 +515,7 @@
                 <w:noProof/>
                 <w:webHidden/>
               </w:rPr>
-              <w:instrText xml:space="preserve"> PAGEREF _Toc480374387 \h </w:instrText>
+              <w:instrText xml:space="preserve"> PAGEREF _Toc480464432 \h </w:instrText>
             </w:r>
             <w:r>
               <w:rPr>
@@ -558,7 +558,7 @@
               <w:lang w:eastAsia="pt-BR"/>
             </w:rPr>
           </w:pPr>
-          <w:hyperlink w:anchor="_Toc480374388" w:history="1">
+          <w:hyperlink w:anchor="_Toc480464433" w:history="1">
             <w:r>
               <w:rPr>
                 <w:rStyle w:val="Hyperlink"/>
@@ -585,7 +585,7 @@
                 <w:noProof/>
                 <w:webHidden/>
               </w:rPr>
-              <w:instrText xml:space="preserve"> PAGEREF _Toc480374388 \h </w:instrText>
+              <w:instrText xml:space="preserve"> PAGEREF _Toc480464433 \h </w:instrText>
             </w:r>
             <w:r>
               <w:rPr>
@@ -628,7 +628,7 @@
               <w:lang w:eastAsia="pt-BR"/>
             </w:rPr>
           </w:pPr>
-          <w:hyperlink w:anchor="_Toc480374389" w:history="1">
+          <w:hyperlink w:anchor="_Toc480464434" w:history="1">
             <w:r>
               <w:rPr>
                 <w:rStyle w:val="Hyperlink"/>
@@ -655,7 +655,7 @@
                 <w:noProof/>
                 <w:webHidden/>
               </w:rPr>
-              <w:instrText xml:space="preserve"> PAGEREF _Toc480374389 \h </w:instrText>
+              <w:instrText xml:space="preserve"> PAGEREF _Toc480464434 \h </w:instrText>
             </w:r>
             <w:r>
               <w:rPr>
@@ -698,7 +698,7 @@
               <w:lang w:eastAsia="pt-BR"/>
             </w:rPr>
           </w:pPr>
-          <w:hyperlink w:anchor="_Toc480374390" w:history="1">
+          <w:hyperlink w:anchor="_Toc480464435" w:history="1">
             <w:r>
               <w:rPr>
                 <w:rStyle w:val="Hyperlink"/>
@@ -725,7 +725,7 @@
                 <w:noProof/>
                 <w:webHidden/>
               </w:rPr>
-              <w:instrText xml:space="preserve"> PAGEREF _Toc480374390 \h </w:instrText>
+              <w:instrText xml:space="preserve"> PAGEREF _Toc480464435 \h </w:instrText>
             </w:r>
             <w:r>
               <w:rPr>
@@ -768,7 +768,7 @@
               <w:lang w:eastAsia="pt-BR"/>
             </w:rPr>
           </w:pPr>
-          <w:hyperlink w:anchor="_Toc480374391" w:history="1">
+          <w:hyperlink w:anchor="_Toc480464436" w:history="1">
             <w:r>
               <w:rPr>
                 <w:rStyle w:val="Hyperlink"/>
@@ -795,7 +795,7 @@
                 <w:noProof/>
                 <w:webHidden/>
               </w:rPr>
-              <w:instrText xml:space="preserve"> PAGEREF _Toc480374391 \h </w:instrText>
+              <w:instrText xml:space="preserve"> PAGEREF _Toc480464436 \h </w:instrText>
             </w:r>
             <w:r>
               <w:rPr>
@@ -815,7 +815,7 @@
                 <w:noProof/>
                 <w:webHidden/>
               </w:rPr>
-              <w:t>4</w:t>
+              <w:t>5</w:t>
             </w:r>
             <w:r>
               <w:rPr>
@@ -838,7 +838,7 @@
               <w:lang w:eastAsia="pt-BR"/>
             </w:rPr>
           </w:pPr>
-          <w:hyperlink w:anchor="_Toc480374392" w:history="1">
+          <w:hyperlink w:anchor="_Toc480464437" w:history="1">
             <w:r>
               <w:rPr>
                 <w:rStyle w:val="Hyperlink"/>
@@ -865,7 +865,7 @@
                 <w:noProof/>
                 <w:webHidden/>
               </w:rPr>
-              <w:instrText xml:space="preserve"> PAGEREF _Toc480374392 \h </w:instrText>
+              <w:instrText xml:space="preserve"> PAGEREF _Toc480464437 \h </w:instrText>
             </w:r>
             <w:r>
               <w:rPr>
@@ -885,7 +885,7 @@
                 <w:noProof/>
                 <w:webHidden/>
               </w:rPr>
-              <w:t>4</w:t>
+              <w:t>5</w:t>
             </w:r>
             <w:r>
               <w:rPr>
@@ -908,7 +908,7 @@
               <w:lang w:eastAsia="pt-BR"/>
             </w:rPr>
           </w:pPr>
-          <w:hyperlink w:anchor="_Toc480374393" w:history="1">
+          <w:hyperlink w:anchor="_Toc480464438" w:history="1">
             <w:r>
               <w:rPr>
                 <w:rStyle w:val="Hyperlink"/>
@@ -935,7 +935,7 @@
                 <w:noProof/>
                 <w:webHidden/>
               </w:rPr>
-              <w:instrText xml:space="preserve"> PAGEREF _Toc480374393 \h </w:instrText>
+              <w:instrText xml:space="preserve"> PAGEREF _Toc480464438 \h </w:instrText>
             </w:r>
             <w:r>
               <w:rPr>
@@ -955,7 +955,7 @@
                 <w:noProof/>
                 <w:webHidden/>
               </w:rPr>
-              <w:t>4</w:t>
+              <w:t>5</w:t>
             </w:r>
             <w:r>
               <w:rPr>
@@ -978,7 +978,7 @@
               <w:lang w:eastAsia="pt-BR"/>
             </w:rPr>
           </w:pPr>
-          <w:hyperlink w:anchor="_Toc480374394" w:history="1">
+          <w:hyperlink w:anchor="_Toc480464439" w:history="1">
             <w:r>
               <w:rPr>
                 <w:rStyle w:val="Hyperlink"/>
@@ -1005,7 +1005,7 @@
                 <w:noProof/>
                 <w:webHidden/>
               </w:rPr>
-              <w:instrText xml:space="preserve"> PAGEREF _Toc480374394 \h </w:instrText>
+              <w:instrText xml:space="preserve"> PAGEREF _Toc480464439 \h </w:instrText>
             </w:r>
             <w:r>
               <w:rPr>
@@ -1025,7 +1025,7 @@
                 <w:noProof/>
                 <w:webHidden/>
               </w:rPr>
-              <w:t>4</w:t>
+              <w:t>5</w:t>
             </w:r>
             <w:r>
               <w:rPr>
@@ -1048,7 +1048,7 @@
               <w:lang w:eastAsia="pt-BR"/>
             </w:rPr>
           </w:pPr>
-          <w:hyperlink w:anchor="_Toc480374395" w:history="1">
+          <w:hyperlink w:anchor="_Toc480464440" w:history="1">
             <w:r>
               <w:rPr>
                 <w:rStyle w:val="Hyperlink"/>
@@ -1075,7 +1075,7 @@
                 <w:noProof/>
                 <w:webHidden/>
               </w:rPr>
-              <w:instrText xml:space="preserve"> PAGEREF _Toc480374395 \h </w:instrText>
+              <w:instrText xml:space="preserve"> PAGEREF _Toc480464440 \h </w:instrText>
             </w:r>
             <w:r>
               <w:rPr>
@@ -1095,7 +1095,7 @@
                 <w:noProof/>
                 <w:webHidden/>
               </w:rPr>
-              <w:t>4</w:t>
+              <w:t>5</w:t>
             </w:r>
             <w:r>
               <w:rPr>
@@ -1118,7 +1118,7 @@
               <w:lang w:eastAsia="pt-BR"/>
             </w:rPr>
           </w:pPr>
-          <w:hyperlink w:anchor="_Toc480374396" w:history="1">
+          <w:hyperlink w:anchor="_Toc480464441" w:history="1">
             <w:r>
               <w:rPr>
                 <w:rStyle w:val="Hyperlink"/>
@@ -1145,7 +1145,7 @@
                 <w:noProof/>
                 <w:webHidden/>
               </w:rPr>
-              <w:instrText xml:space="preserve"> PAGEREF _Toc480374396 \h </w:instrText>
+              <w:instrText xml:space="preserve"> PAGEREF _Toc480464441 \h </w:instrText>
             </w:r>
             <w:r>
               <w:rPr>
@@ -1165,7 +1165,7 @@
                 <w:noProof/>
                 <w:webHidden/>
               </w:rPr>
-              <w:t>4</w:t>
+              <w:t>6</w:t>
             </w:r>
             <w:r>
               <w:rPr>
@@ -1204,14 +1204,14 @@
       <w:pPr>
         <w:pStyle w:val="Ttulo2"/>
       </w:pPr>
-      <w:bookmarkStart w:id="2" w:name="_Toc480293009"/>
-      <w:bookmarkStart w:id="3" w:name="_Toc480374382"/>
+      <w:bookmarkStart w:id="1" w:name="_Toc480293009"/>
+      <w:bookmarkStart w:id="2" w:name="_Toc480464427"/>
       <w:r>
         <w:lastRenderedPageBreak/>
         <w:t>Versionamento</w:t>
       </w:r>
+      <w:bookmarkEnd w:id="1"/>
       <w:bookmarkEnd w:id="2"/>
-      <w:bookmarkEnd w:id="3"/>
     </w:p>
     <w:tbl>
       <w:tblPr>
@@ -1294,13 +1294,7 @@
           </w:tcPr>
           <w:p>
             <w:r>
-              <w:t>1</w:t>
-            </w:r>
-            <w:r>
-              <w:t>9</w:t>
-            </w:r>
-            <w:r>
-              <w:t>/04/2017</w:t>
+              <w:t>19/04/2017</w:t>
             </w:r>
           </w:p>
         </w:tc>
@@ -1325,10 +1319,36 @@
       <w:pPr>
         <w:pStyle w:val="Ttulo2"/>
       </w:pPr>
-      <w:bookmarkStart w:id="4" w:name="_Toc480374383"/>
+      <w:bookmarkStart w:id="3" w:name="_Toc480464428"/>
       <w:r>
         <w:t>Introdução</w:t>
       </w:r>
+      <w:bookmarkEnd w:id="3"/>
+    </w:p>
+    <w:p>
+      <w:pPr>
+        <w:jc w:val="both"/>
+      </w:pPr>
+      <w:r>
+        <w:t xml:space="preserve">Este documento tem como objetivo estabelecer a arquitetura do sistema </w:t>
+      </w:r>
+      <w:proofErr w:type="spellStart"/>
+      <w:r>
+        <w:t>WebDep</w:t>
+      </w:r>
+      <w:proofErr w:type="spellEnd"/>
+      <w:r>
+        <w:t>. Nele estão contidos os diversos padrões e estruturas que são adotadas em seu desenvolvimento.</w:t>
+      </w:r>
+    </w:p>
+    <w:p>
+      <w:pPr>
+        <w:pStyle w:val="Ttulo2"/>
+      </w:pPr>
+      <w:bookmarkStart w:id="4" w:name="_Toc480464429"/>
+      <w:r>
+        <w:t>Arquitetura Básica</w:t>
+      </w:r>
       <w:bookmarkEnd w:id="4"/>
     </w:p>
     <w:p>
@@ -1336,44 +1356,18 @@
         <w:jc w:val="both"/>
       </w:pPr>
       <w:r>
-        <w:t xml:space="preserve">Este documento tem como objetivo estabelecer a arquitetura do sistema </w:t>
-      </w:r>
-      <w:proofErr w:type="spellStart"/>
-      <w:r>
-        <w:t>WebDep</w:t>
-      </w:r>
-      <w:proofErr w:type="spellEnd"/>
-      <w:r>
-        <w:t>. Nele estão contidos os diversos padrões e estruturas que são adotadas em seu desenvolvimento.</w:t>
-      </w:r>
-    </w:p>
-    <w:p>
-      <w:pPr>
-        <w:pStyle w:val="Ttulo2"/>
-      </w:pPr>
-      <w:bookmarkStart w:id="5" w:name="_Toc480374384"/>
-      <w:r>
-        <w:t>Arquitetura Básica</w:t>
+        <w:t>Esta seção descreve a estrutura básica dos pacotes, seus relacionamentos e responsabilidades, assim como os cenários típicos de utilização da aplicação.</w:t>
+      </w:r>
+    </w:p>
+    <w:p>
+      <w:pPr>
+        <w:pStyle w:val="Ttulo3"/>
+      </w:pPr>
+      <w:bookmarkStart w:id="5" w:name="_Toc480464430"/>
+      <w:r>
+        <w:t>Diagrama de Pacotes</w:t>
       </w:r>
       <w:bookmarkEnd w:id="5"/>
-    </w:p>
-    <w:p>
-      <w:pPr>
-        <w:jc w:val="both"/>
-      </w:pPr>
-      <w:r>
-        <w:t>Esta seção descreve a estrutura básica dos pacotes, seus relacionamentos e responsabilidades, assim como os cenários típicos de utilização da aplicação.</w:t>
-      </w:r>
-    </w:p>
-    <w:p>
-      <w:pPr>
-        <w:pStyle w:val="Ttulo3"/>
-      </w:pPr>
-      <w:bookmarkStart w:id="6" w:name="_Toc480374385"/>
-      <w:r>
-        <w:t>Diagrama de Pacotes</w:t>
-      </w:r>
-      <w:bookmarkEnd w:id="6"/>
     </w:p>
     <w:p>
       <w:r>
@@ -1435,11 +1429,11 @@
       <w:pPr>
         <w:pStyle w:val="Ttulo3"/>
       </w:pPr>
-      <w:bookmarkStart w:id="7" w:name="_Toc480374386"/>
+      <w:bookmarkStart w:id="6" w:name="_Toc480464431"/>
       <w:r>
         <w:t>Responsabilidades das Classes dos Pacotes</w:t>
       </w:r>
-      <w:bookmarkEnd w:id="7"/>
+      <w:bookmarkEnd w:id="6"/>
     </w:p>
     <w:tbl>
       <w:tblPr>
@@ -1955,7 +1949,13 @@
             </w:r>
             <w:proofErr w:type="spellEnd"/>
             <w:r>
-              <w:t xml:space="preserve"> são responsáveis por abstrair o acesso a dados para outras camadas, portanto todo o seja de recuperação ou salvamento de dados deve passar por um DAO. O DAO Genérico provê operações básicas para todas as entidades sem customização. Caso sejam necessárias customizações nas operações devem ser construídos </w:t>
+              <w:t xml:space="preserve"> são responsáveis por abstrair o acesso a dados para outras camadas, portanto todo o </w:t>
+            </w:r>
+            <w:r>
+              <w:t xml:space="preserve">acesso </w:t>
+            </w:r>
+            <w:r>
+              <w:t xml:space="preserve">seja de recuperação ou salvamento de dados deve passar por um DAO. O DAO Genérico provê operações básicas para todas as entidades sem customização. Caso sejam necessárias customizações nas operações devem ser construídos </w:t>
             </w:r>
             <w:proofErr w:type="spellStart"/>
             <w:r>
@@ -1982,21 +1982,18 @@
       <w:pPr>
         <w:pStyle w:val="Ttulo3"/>
       </w:pPr>
-      <w:bookmarkStart w:id="8" w:name="_Toc480374387"/>
+      <w:bookmarkStart w:id="7" w:name="_Toc480464432"/>
       <w:r>
         <w:t>Fluxo típico de trabalho</w:t>
       </w:r>
-      <w:bookmarkEnd w:id="8"/>
+      <w:bookmarkEnd w:id="7"/>
     </w:p>
     <w:p>
       <w:r>
         <w:t>O fluxo típico ampliado pode</w:t>
       </w:r>
       <w:r>
-        <w:t xml:space="preserve"> ser consultado a</w:t>
-      </w:r>
-      <w:r>
-        <w:t>rquivo de modelagem do sistema.</w:t>
+        <w:t xml:space="preserve"> ser consultado arquivo de modelagem do sistema.</w:t>
       </w:r>
     </w:p>
     <w:p>
@@ -2073,12 +2070,12 @@
       <w:pPr>
         <w:pStyle w:val="Ttulo2"/>
       </w:pPr>
-      <w:bookmarkStart w:id="9" w:name="_Toc480374388"/>
+      <w:bookmarkStart w:id="8" w:name="_Toc480464433"/>
       <w:r>
         <w:lastRenderedPageBreak/>
         <w:t>Padronização de nomes no código-fonte</w:t>
       </w:r>
-      <w:bookmarkEnd w:id="9"/>
+      <w:bookmarkEnd w:id="8"/>
     </w:p>
     <w:p>
       <w:pPr>
@@ -2246,21 +2243,455 @@
       <w:pPr>
         <w:pStyle w:val="Ttulo2"/>
       </w:pPr>
-      <w:bookmarkStart w:id="10" w:name="_Toc480374389"/>
+      <w:bookmarkStart w:id="9" w:name="_Toc480464434"/>
       <w:r>
         <w:t>Funções Especiais</w:t>
       </w:r>
+      <w:bookmarkEnd w:id="9"/>
+    </w:p>
+    <w:p>
+      <w:pPr>
+        <w:pStyle w:val="Ttulo3"/>
+      </w:pPr>
+      <w:bookmarkStart w:id="10" w:name="_Toc480464435"/>
+      <w:r>
+        <w:t>Gráficos</w:t>
+      </w:r>
       <w:bookmarkEnd w:id="10"/>
     </w:p>
     <w:p>
       <w:pPr>
+        <w:jc w:val="both"/>
+      </w:pPr>
+      <w:r>
+        <w:t xml:space="preserve">Para exibição dos gráficos </w:t>
+      </w:r>
+      <w:r>
+        <w:t>serão</w:t>
+      </w:r>
+      <w:r>
+        <w:t xml:space="preserve"> </w:t>
+      </w:r>
+      <w:r>
+        <w:t>utilizadas</w:t>
+      </w:r>
+      <w:r>
+        <w:t xml:space="preserve"> a</w:t>
+      </w:r>
+      <w:r>
+        <w:t>s</w:t>
+      </w:r>
+      <w:r>
+        <w:t xml:space="preserve"> biblioteca</w:t>
+      </w:r>
+      <w:r>
+        <w:t>s</w:t>
+      </w:r>
+      <w:r>
+        <w:t xml:space="preserve"> D3.js</w:t>
+      </w:r>
+      <w:r>
+        <w:t xml:space="preserve"> e o R</w:t>
+      </w:r>
+      <w:r>
+        <w:t xml:space="preserve"> dependendo do gráfico que precisa ser gerado</w:t>
+      </w:r>
+      <w:r>
+        <w:t xml:space="preserve">. </w:t>
+      </w:r>
+      <w:r>
+        <w:t>As</w:t>
+      </w:r>
+      <w:r>
+        <w:t xml:space="preserve"> opções de bibliotecas gráficas que foram levadas em consideração </w:t>
+      </w:r>
+      <w:r>
+        <w:t xml:space="preserve">foram </w:t>
+      </w:r>
+      <w:r>
+        <w:t>o D3.js</w:t>
+      </w:r>
+      <w:r>
+        <w:t xml:space="preserve">, </w:t>
+      </w:r>
+      <w:proofErr w:type="spellStart"/>
+      <w:r>
+        <w:t>JFreeChart</w:t>
+      </w:r>
+      <w:proofErr w:type="spellEnd"/>
+      <w:r>
+        <w:t xml:space="preserve"> e gráficos gerados na linguagem R. A decisão por </w:t>
+      </w:r>
+      <w:r>
+        <w:t xml:space="preserve">não utilizar o </w:t>
+      </w:r>
+      <w:proofErr w:type="spellStart"/>
+      <w:r>
+        <w:t>JFreeChart</w:t>
+      </w:r>
+      <w:proofErr w:type="spellEnd"/>
+      <w:r>
+        <w:t xml:space="preserve"> teve como principal </w:t>
+      </w:r>
+      <w:r>
+        <w:t xml:space="preserve">fator de </w:t>
+      </w:r>
+      <w:r>
+        <w:t>influência a documentação ser paga e o aspectos visuais dos gráficos gerados não ser bom. Os gráficos serão gerados utilizando D3.js quando for necessária interatividade do usuário com os gráficos. Para gráficos simples sem interatividade será utilizado o R. Esta decisão levou em consideração os aspectos abaixo</w:t>
+      </w:r>
+      <w:r>
+        <w:t>:</w:t>
+      </w:r>
+    </w:p>
+    <w:p>
+      <w:pPr>
+        <w:pStyle w:val="PargrafodaLista"/>
+        <w:numPr>
+          <w:ilvl w:val="0"/>
+          <w:numId w:val="3"/>
+        </w:numPr>
+        <w:jc w:val="both"/>
+      </w:pPr>
+      <w:r>
+        <w:rPr>
+          <w:u w:val="single"/>
+        </w:rPr>
+        <w:t>Aspecto visual</w:t>
+      </w:r>
+      <w:r>
+        <w:t>.</w:t>
+      </w:r>
+      <w:r>
+        <w:t xml:space="preserve"> Dentre as bibliotecas analisadas a D3.js foi a que apresentou melhor aspecto visual dos gráficos. </w:t>
+      </w:r>
+      <w:r>
+        <w:t xml:space="preserve">Seguido do R e posteriormente o </w:t>
+      </w:r>
+      <w:proofErr w:type="spellStart"/>
+      <w:r>
+        <w:t>JFreeChart</w:t>
+      </w:r>
+      <w:proofErr w:type="spellEnd"/>
+      <w:r>
+        <w:t>.</w:t>
+      </w:r>
+    </w:p>
+    <w:p>
+      <w:pPr>
+        <w:pStyle w:val="PargrafodaLista"/>
+        <w:numPr>
+          <w:ilvl w:val="0"/>
+          <w:numId w:val="3"/>
+        </w:numPr>
+        <w:jc w:val="both"/>
+      </w:pPr>
+      <w:r>
+        <w:rPr>
+          <w:u w:val="single"/>
+        </w:rPr>
+        <w:t>Trafego de dados em rede</w:t>
+      </w:r>
+      <w:r>
+        <w:rPr>
+          <w:u w:val="single"/>
+        </w:rPr>
+        <w:t xml:space="preserve"> e carga de processamento servidor</w:t>
+      </w:r>
+      <w:r>
+        <w:t>.</w:t>
+      </w:r>
+      <w:r>
+        <w:t xml:space="preserve"> Os gráficos gerados no D3.js são processados no lado cliente da aplicação, diminuindo assim a carga de trabalho no lado servidor e também o tráfego de dados em rede. As outras bibliotecas trabalham com o processamento de imagens no lado servidor e sua transferência via rede.</w:t>
+      </w:r>
+    </w:p>
+    <w:p>
+      <w:pPr>
+        <w:pStyle w:val="PargrafodaLista"/>
+        <w:numPr>
+          <w:ilvl w:val="0"/>
+          <w:numId w:val="3"/>
+        </w:numPr>
+        <w:jc w:val="both"/>
+      </w:pPr>
+      <w:r>
+        <w:rPr>
+          <w:u w:val="single"/>
+        </w:rPr>
+        <w:t>Diversidade e possibilidade de criação de novos gráficos</w:t>
+      </w:r>
+      <w:r>
+        <w:t>.</w:t>
+      </w:r>
+      <w:r>
+        <w:t xml:space="preserve"> O D3.js apresenta a maior diversidade de gráficos entre as três opções. Existe também a possibilidade de criação de novos gráficos através de sua API. </w:t>
+      </w:r>
+      <w:r>
+        <w:t xml:space="preserve">Nas outras duas opções só existe a possibilidade de utilização dos gráficos existentes. </w:t>
+      </w:r>
+    </w:p>
+    <w:p>
+      <w:pPr>
+        <w:pStyle w:val="PargrafodaLista"/>
+        <w:numPr>
+          <w:ilvl w:val="0"/>
+          <w:numId w:val="3"/>
+        </w:numPr>
+        <w:jc w:val="both"/>
+      </w:pPr>
+      <w:r>
+        <w:rPr>
+          <w:u w:val="single"/>
+        </w:rPr>
+        <w:t>Interação</w:t>
+      </w:r>
+      <w:r>
+        <w:rPr>
+          <w:u w:val="single"/>
+        </w:rPr>
+        <w:t xml:space="preserve"> do usuário</w:t>
+      </w:r>
+      <w:r>
+        <w:t>.</w:t>
+      </w:r>
+      <w:r>
+        <w:t xml:space="preserve"> </w:t>
+      </w:r>
+      <w:r>
+        <w:t xml:space="preserve">O D3.js proporciona maiores possibilidades de iteração do usuário com os gráficos através do uso do SVG que permite que sejam incluídos links nos elementos gráficos. O </w:t>
+      </w:r>
+      <w:proofErr w:type="spellStart"/>
+      <w:r>
+        <w:t>J</w:t>
+      </w:r>
+      <w:r>
+        <w:t>F</w:t>
+      </w:r>
+      <w:r>
+        <w:t>reeChart</w:t>
+      </w:r>
+      <w:proofErr w:type="spellEnd"/>
+      <w:r>
+        <w:t xml:space="preserve"> permite interação através de links. O R não permite nenhum tipo de iteração do usuário com os gráficos. </w:t>
+      </w:r>
+    </w:p>
+    <w:p>
+      <w:pPr>
+        <w:pStyle w:val="PargrafodaLista"/>
+        <w:numPr>
+          <w:ilvl w:val="0"/>
+          <w:numId w:val="3"/>
+        </w:numPr>
+        <w:jc w:val="both"/>
+      </w:pPr>
+      <w:r>
+        <w:rPr>
+          <w:u w:val="single"/>
+        </w:rPr>
+        <w:t>Dificuldade de programação e know-how</w:t>
+      </w:r>
+      <w:r>
+        <w:t>.</w:t>
+      </w:r>
+      <w:r>
+        <w:t xml:space="preserve"> </w:t>
+      </w:r>
+      <w:r>
+        <w:t xml:space="preserve">Maior facilidade de programação dos gráficos em R devido a sua geração se dar por simples chamadas de funções. O D3.js necessita de configurações feitas em JS que são mais complicadas que o uso do R. Já o </w:t>
+      </w:r>
+      <w:proofErr w:type="spellStart"/>
+      <w:r>
+        <w:t>JFreeChart</w:t>
+      </w:r>
+      <w:proofErr w:type="spellEnd"/>
+      <w:r>
+        <w:t xml:space="preserve"> toda a codificação dos gráficos é feita em Java, mas a documentação não está disponível sem custos. </w:t>
+      </w:r>
+    </w:p>
+    <w:p>
+      <w:pPr>
+        <w:pStyle w:val="PargrafodaLista"/>
+        <w:numPr>
+          <w:ilvl w:val="0"/>
+          <w:numId w:val="3"/>
+        </w:numPr>
+        <w:jc w:val="both"/>
+      </w:pPr>
+      <w:r>
+        <w:rPr>
+          <w:u w:val="single"/>
+        </w:rPr>
+        <w:t>Portabilidade</w:t>
+      </w:r>
+      <w:r>
+        <w:t>.</w:t>
+      </w:r>
+      <w:r>
+        <w:t xml:space="preserve"> Browsers nativamente suportam </w:t>
+      </w:r>
+      <w:proofErr w:type="spellStart"/>
+      <w:r>
+        <w:t>Javascript</w:t>
+      </w:r>
+      <w:proofErr w:type="spellEnd"/>
+      <w:r>
+        <w:t>, portanto o uso do D3.js não adicionaria nenhuma dependência de infraestrutura no lado cliente</w:t>
+      </w:r>
+      <w:r>
+        <w:t xml:space="preserve"> ou servidor</w:t>
+      </w:r>
+      <w:r>
+        <w:t xml:space="preserve">. A utilização do R como ferramenta de geração dos gráficos geraria uma dependência no </w:t>
+      </w:r>
+      <w:r>
+        <w:lastRenderedPageBreak/>
+        <w:t>lado servidor do R estar instala</w:t>
+      </w:r>
+      <w:bookmarkStart w:id="11" w:name="_GoBack"/>
+      <w:bookmarkEnd w:id="11"/>
+      <w:r>
+        <w:t xml:space="preserve">do. </w:t>
+      </w:r>
+      <w:r>
+        <w:t xml:space="preserve">O </w:t>
+      </w:r>
+      <w:proofErr w:type="spellStart"/>
+      <w:r>
+        <w:t>JFreeChart</w:t>
+      </w:r>
+      <w:proofErr w:type="spellEnd"/>
+      <w:r>
+        <w:t xml:space="preserve"> é desenvolvido em Java e não adicionaria nenhuma dependência extra a menos da sua biblioteca. </w:t>
+      </w:r>
+    </w:p>
+    <w:p>
+      <w:pPr>
+        <w:pStyle w:val="PargrafodaLista"/>
+        <w:numPr>
+          <w:ilvl w:val="0"/>
+          <w:numId w:val="3"/>
+        </w:numPr>
+        <w:jc w:val="both"/>
+      </w:pPr>
+      <w:r>
+        <w:rPr>
+          <w:u w:val="single"/>
+        </w:rPr>
+        <w:t>Licenças</w:t>
+      </w:r>
+      <w:r>
+        <w:t>.</w:t>
+      </w:r>
+      <w:r>
+        <w:t xml:space="preserve"> </w:t>
+      </w:r>
+      <w:r>
+        <w:t>O D3.js é distribuído sobre a licença BSD-3 que não impõe nenhuma restrição considerável ao seu uso</w:t>
+      </w:r>
+      <w:r>
+        <w:t>, contudo cada exemplo de gráfico do D3.js tem sua própria licença de uso</w:t>
+      </w:r>
+      <w:r>
+        <w:t xml:space="preserve">. O R é distribuído sobre a licença </w:t>
+      </w:r>
+      <w:r>
+        <w:t xml:space="preserve">GPL-2 o que restringe a sua distribuição somente a software que possua a licença GPL (reciproca). O </w:t>
+      </w:r>
+      <w:proofErr w:type="spellStart"/>
+      <w:r>
+        <w:t>JFreeChart</w:t>
+      </w:r>
+      <w:proofErr w:type="spellEnd"/>
+      <w:r>
+        <w:t xml:space="preserve"> é distribuído sobre a licença LGPL, que não impõe nenhuma restrição considerável ao seu uso</w:t>
+      </w:r>
+      <w:r>
+        <w:t xml:space="preserve">, contudo a documentação do </w:t>
+      </w:r>
+      <w:proofErr w:type="spellStart"/>
+      <w:r>
+        <w:t>JFreeChart</w:t>
+      </w:r>
+      <w:proofErr w:type="spellEnd"/>
+      <w:r>
+        <w:t xml:space="preserve"> é paga e não está disponível sem custos</w:t>
+      </w:r>
+      <w:r>
+        <w:t xml:space="preserve">. </w:t>
+      </w:r>
+    </w:p>
+    <w:p>
+      <w:pPr>
+        <w:pStyle w:val="Ttulo4"/>
+      </w:pPr>
+      <w:r>
+        <w:t>Arquitetura da Solução</w:t>
+      </w:r>
+    </w:p>
+    <w:p>
+      <w:r>
+        <w:rPr>
+          <w:noProof/>
+          <w:lang w:eastAsia="pt-BR"/>
+        </w:rPr>
+        <w:drawing>
+          <wp:inline distT="0" distB="0" distL="0" distR="0">
+            <wp:extent cx="5400040" cy="3898900"/>
+            <wp:effectExtent l="0" t="0" r="0" b="6350"/>
+            <wp:docPr id="1" name="Imagem 1" descr="C:\Users\Diogo\AppData\Local\Microsoft\Windows\INetCache\Content.Word\Graficos.png"/>
+            <wp:cNvGraphicFramePr>
+              <a:graphicFrameLocks xmlns:a="http://schemas.openxmlformats.org/drawingml/2006/main" noChangeAspect="1"/>
+            </wp:cNvGraphicFramePr>
+            <a:graphic xmlns:a="http://schemas.openxmlformats.org/drawingml/2006/main">
+              <a:graphicData uri="http://schemas.openxmlformats.org/drawingml/2006/picture">
+                <pic:pic xmlns:pic="http://schemas.openxmlformats.org/drawingml/2006/picture">
+                  <pic:nvPicPr>
+                    <pic:cNvPr id="0" name="Picture 1" descr="C:\Users\Diogo\AppData\Local\Microsoft\Windows\INetCache\Content.Word\Graficos.png"/>
+                    <pic:cNvPicPr>
+                      <a:picLocks noChangeAspect="1" noChangeArrowheads="1"/>
+                    </pic:cNvPicPr>
+                  </pic:nvPicPr>
+                  <pic:blipFill>
+                    <a:blip r:embed="rId7">
+                      <a:extLst>
+                        <a:ext uri="{28A0092B-C50C-407E-A947-70E740481C1C}">
+                          <a14:useLocalDpi xmlns:a14="http://schemas.microsoft.com/office/drawing/2010/main" val="0"/>
+                        </a:ext>
+                      </a:extLst>
+                    </a:blip>
+                    <a:srcRect/>
+                    <a:stretch>
+                      <a:fillRect/>
+                    </a:stretch>
+                  </pic:blipFill>
+                  <pic:spPr bwMode="auto">
+                    <a:xfrm>
+                      <a:off x="0" y="0"/>
+                      <a:ext cx="5400040" cy="3898900"/>
+                    </a:xfrm>
+                    <a:prstGeom prst="rect">
+                      <a:avLst/>
+                    </a:prstGeom>
+                    <a:noFill/>
+                    <a:ln>
+                      <a:noFill/>
+                    </a:ln>
+                  </pic:spPr>
+                </pic:pic>
+              </a:graphicData>
+            </a:graphic>
+          </wp:inline>
+        </w:drawing>
+      </w:r>
+    </w:p>
+    <w:p>
+      <w:pPr>
         <w:pStyle w:val="Ttulo3"/>
       </w:pPr>
-      <w:bookmarkStart w:id="11" w:name="_Toc480374390"/>
-      <w:r>
-        <w:t>Gráficos</w:t>
-      </w:r>
-      <w:bookmarkEnd w:id="11"/>
+      <w:bookmarkStart w:id="12" w:name="_Toc480464436"/>
+      <w:r>
+        <w:t>Leitura de Logs</w:t>
+      </w:r>
+      <w:bookmarkEnd w:id="12"/>
     </w:p>
     <w:p>
       <w:r>
@@ -2271,11 +2702,11 @@
       <w:pPr>
         <w:pStyle w:val="Ttulo3"/>
       </w:pPr>
-      <w:bookmarkStart w:id="12" w:name="_Toc480374391"/>
-      <w:r>
-        <w:t>Leitura de Logs</w:t>
-      </w:r>
-      <w:bookmarkEnd w:id="12"/>
+      <w:bookmarkStart w:id="13" w:name="_Toc480464437"/>
+      <w:r>
+        <w:t>Execuções Periódicas</w:t>
+      </w:r>
+      <w:bookmarkEnd w:id="13"/>
     </w:p>
     <w:p>
       <w:r>
@@ -2286,11 +2717,11 @@
       <w:pPr>
         <w:pStyle w:val="Ttulo3"/>
       </w:pPr>
-      <w:bookmarkStart w:id="13" w:name="_Toc480374392"/>
-      <w:r>
-        <w:t>Execuções Periódicas</w:t>
-      </w:r>
-      <w:bookmarkEnd w:id="13"/>
+      <w:bookmarkStart w:id="14" w:name="_Toc480464438"/>
+      <w:r>
+        <w:t>Envio de E-mail</w:t>
+      </w:r>
+      <w:bookmarkEnd w:id="14"/>
     </w:p>
     <w:p>
       <w:r>
@@ -2301,11 +2732,27 @@
       <w:pPr>
         <w:pStyle w:val="Ttulo3"/>
       </w:pPr>
-      <w:bookmarkStart w:id="14" w:name="_Toc480374393"/>
-      <w:r>
-        <w:t>Envio de E-mail</w:t>
-      </w:r>
-      <w:bookmarkEnd w:id="14"/>
+      <w:bookmarkStart w:id="15" w:name="_Toc480464439"/>
+      <w:r>
+        <w:t>Configuração Inicial do Sistema</w:t>
+      </w:r>
+      <w:bookmarkEnd w:id="15"/>
+    </w:p>
+    <w:p>
+      <w:pPr>
+        <w:pStyle w:val="Ttulo4"/>
+      </w:pPr>
+      <w:r>
+        <w:t>Arquivos de Propriedades</w:t>
+      </w:r>
+    </w:p>
+    <w:p>
+      <w:pPr>
+        <w:pStyle w:val="Ttulo4"/>
+      </w:pPr>
+      <w:r>
+        <w:t>Arquivos de XML</w:t>
+      </w:r>
     </w:p>
     <w:p>
       <w:r>
@@ -2316,27 +2763,11 @@
       <w:pPr>
         <w:pStyle w:val="Ttulo3"/>
       </w:pPr>
-      <w:bookmarkStart w:id="15" w:name="_Toc480374394"/>
-      <w:r>
-        <w:t>Configuração Inicial do Sistema</w:t>
-      </w:r>
-      <w:bookmarkEnd w:id="15"/>
-    </w:p>
-    <w:p>
-      <w:pPr>
-        <w:pStyle w:val="Ttulo4"/>
-      </w:pPr>
-      <w:r>
-        <w:t>Arquivos de Propriedades</w:t>
-      </w:r>
-    </w:p>
-    <w:p>
-      <w:pPr>
-        <w:pStyle w:val="Ttulo4"/>
-      </w:pPr>
-      <w:r>
-        <w:t>Arquivos de XML</w:t>
-      </w:r>
+      <w:bookmarkStart w:id="16" w:name="_Toc480464440"/>
+      <w:r>
+        <w:t>Funções Estatísticas</w:t>
+      </w:r>
+      <w:bookmarkEnd w:id="16"/>
     </w:p>
     <w:p>
       <w:r>
@@ -2346,35 +2777,69 @@
     <w:p>
       <w:pPr>
         <w:pStyle w:val="Ttulo3"/>
-      </w:pPr>
-      <w:bookmarkStart w:id="16" w:name="_Toc480374395"/>
-      <w:r>
-        <w:t>Funções Estatísticas</w:t>
-      </w:r>
-      <w:bookmarkEnd w:id="16"/>
-    </w:p>
-    <w:p>
-      <w:r>
-        <w:t>A preencher.</w:t>
-      </w:r>
-    </w:p>
-    <w:p>
-      <w:pPr>
-        <w:pStyle w:val="Ttulo3"/>
-      </w:pPr>
-      <w:bookmarkStart w:id="17" w:name="_Toc480374396"/>
-      <w:r>
-        <w:t>Alertas on-line</w:t>
+        <w:rPr>
+          <w:lang w:val="en-US"/>
+        </w:rPr>
+      </w:pPr>
+      <w:bookmarkStart w:id="17" w:name="_Toc480464441"/>
+      <w:proofErr w:type="spellStart"/>
+      <w:r>
+        <w:rPr>
+          <w:lang w:val="en-US"/>
+        </w:rPr>
+        <w:lastRenderedPageBreak/>
+        <w:t>Alertas</w:t>
+      </w:r>
+      <w:proofErr w:type="spellEnd"/>
+      <w:r>
+        <w:rPr>
+          <w:lang w:val="en-US"/>
+        </w:rPr>
+        <w:t xml:space="preserve"> on-line</w:t>
       </w:r>
       <w:bookmarkEnd w:id="17"/>
     </w:p>
     <w:p>
-      <w:r>
-        <w:t>A preencher.</w:t>
-      </w:r>
-    </w:p>
-    <w:p/>
-    <w:p/>
+      <w:pPr>
+        <w:rPr>
+          <w:lang w:val="en-US"/>
+        </w:rPr>
+      </w:pPr>
+      <w:r>
+        <w:rPr>
+          <w:lang w:val="en-US"/>
+        </w:rPr>
+        <w:t xml:space="preserve">A </w:t>
+      </w:r>
+      <w:proofErr w:type="spellStart"/>
+      <w:r>
+        <w:rPr>
+          <w:lang w:val="en-US"/>
+        </w:rPr>
+        <w:t>preencher</w:t>
+      </w:r>
+      <w:proofErr w:type="spellEnd"/>
+      <w:r>
+        <w:rPr>
+          <w:lang w:val="en-US"/>
+        </w:rPr>
+        <w:t>.</w:t>
+      </w:r>
+    </w:p>
+    <w:p>
+      <w:pPr>
+        <w:rPr>
+          <w:lang w:val="en-US"/>
+        </w:rPr>
+      </w:pPr>
+    </w:p>
+    <w:p>
+      <w:pPr>
+        <w:rPr>
+          <w:lang w:val="en-US"/>
+        </w:rPr>
+      </w:pPr>
+    </w:p>
     <w:sectPr>
       <w:pgSz w:w="11906" w:h="16838"/>
       <w:pgMar w:top="1417" w:right="1701" w:bottom="1417" w:left="1701" w:header="708" w:footer="708" w:gutter="0"/>
@@ -2501,6 +2966,119 @@
     </w:lvl>
   </w:abstractNum>
   <w:abstractNum w:abstractNumId="1" w15:restartNumberingAfterBreak="0">
+    <w:nsid w:val="47776B4E"/>
+    <w:multiLevelType w:val="hybridMultilevel"/>
+    <w:tmpl w:val="CF28B24C"/>
+    <w:lvl w:ilvl="0" w:tplc="04160001">
+      <w:start w:val="1"/>
+      <w:numFmt w:val="bullet"/>
+      <w:lvlText w:val=""/>
+      <w:lvlJc w:val="left"/>
+      <w:pPr>
+        <w:ind w:left="720" w:hanging="360"/>
+      </w:pPr>
+      <w:rPr>
+        <w:rFonts w:ascii="Symbol" w:hAnsi="Symbol" w:hint="default"/>
+      </w:rPr>
+    </w:lvl>
+    <w:lvl w:ilvl="1" w:tplc="04160003" w:tentative="1">
+      <w:start w:val="1"/>
+      <w:numFmt w:val="bullet"/>
+      <w:lvlText w:val="o"/>
+      <w:lvlJc w:val="left"/>
+      <w:pPr>
+        <w:ind w:left="1440" w:hanging="360"/>
+      </w:pPr>
+      <w:rPr>
+        <w:rFonts w:ascii="Courier New" w:hAnsi="Courier New" w:cs="Courier New" w:hint="default"/>
+      </w:rPr>
+    </w:lvl>
+    <w:lvl w:ilvl="2" w:tplc="04160005" w:tentative="1">
+      <w:start w:val="1"/>
+      <w:numFmt w:val="bullet"/>
+      <w:lvlText w:val=""/>
+      <w:lvlJc w:val="left"/>
+      <w:pPr>
+        <w:ind w:left="2160" w:hanging="360"/>
+      </w:pPr>
+      <w:rPr>
+        <w:rFonts w:ascii="Wingdings" w:hAnsi="Wingdings" w:hint="default"/>
+      </w:rPr>
+    </w:lvl>
+    <w:lvl w:ilvl="3" w:tplc="04160001" w:tentative="1">
+      <w:start w:val="1"/>
+      <w:numFmt w:val="bullet"/>
+      <w:lvlText w:val=""/>
+      <w:lvlJc w:val="left"/>
+      <w:pPr>
+        <w:ind w:left="2880" w:hanging="360"/>
+      </w:pPr>
+      <w:rPr>
+        <w:rFonts w:ascii="Symbol" w:hAnsi="Symbol" w:hint="default"/>
+      </w:rPr>
+    </w:lvl>
+    <w:lvl w:ilvl="4" w:tplc="04160003" w:tentative="1">
+      <w:start w:val="1"/>
+      <w:numFmt w:val="bullet"/>
+      <w:lvlText w:val="o"/>
+      <w:lvlJc w:val="left"/>
+      <w:pPr>
+        <w:ind w:left="3600" w:hanging="360"/>
+      </w:pPr>
+      <w:rPr>
+        <w:rFonts w:ascii="Courier New" w:hAnsi="Courier New" w:cs="Courier New" w:hint="default"/>
+      </w:rPr>
+    </w:lvl>
+    <w:lvl w:ilvl="5" w:tplc="04160005" w:tentative="1">
+      <w:start w:val="1"/>
+      <w:numFmt w:val="bullet"/>
+      <w:lvlText w:val=""/>
+      <w:lvlJc w:val="left"/>
+      <w:pPr>
+        <w:ind w:left="4320" w:hanging="360"/>
+      </w:pPr>
+      <w:rPr>
+        <w:rFonts w:ascii="Wingdings" w:hAnsi="Wingdings" w:hint="default"/>
+      </w:rPr>
+    </w:lvl>
+    <w:lvl w:ilvl="6" w:tplc="04160001" w:tentative="1">
+      <w:start w:val="1"/>
+      <w:numFmt w:val="bullet"/>
+      <w:lvlText w:val=""/>
+      <w:lvlJc w:val="left"/>
+      <w:pPr>
+        <w:ind w:left="5040" w:hanging="360"/>
+      </w:pPr>
+      <w:rPr>
+        <w:rFonts w:ascii="Symbol" w:hAnsi="Symbol" w:hint="default"/>
+      </w:rPr>
+    </w:lvl>
+    <w:lvl w:ilvl="7" w:tplc="04160003" w:tentative="1">
+      <w:start w:val="1"/>
+      <w:numFmt w:val="bullet"/>
+      <w:lvlText w:val="o"/>
+      <w:lvlJc w:val="left"/>
+      <w:pPr>
+        <w:ind w:left="5760" w:hanging="360"/>
+      </w:pPr>
+      <w:rPr>
+        <w:rFonts w:ascii="Courier New" w:hAnsi="Courier New" w:cs="Courier New" w:hint="default"/>
+      </w:rPr>
+    </w:lvl>
+    <w:lvl w:ilvl="8" w:tplc="04160005" w:tentative="1">
+      <w:start w:val="1"/>
+      <w:numFmt w:val="bullet"/>
+      <w:lvlText w:val=""/>
+      <w:lvlJc w:val="left"/>
+      <w:pPr>
+        <w:ind w:left="6480" w:hanging="360"/>
+      </w:pPr>
+      <w:rPr>
+        <w:rFonts w:ascii="Wingdings" w:hAnsi="Wingdings" w:hint="default"/>
+      </w:rPr>
+    </w:lvl>
+  </w:abstractNum>
+  <w:abstractNum w:abstractNumId="2" w15:restartNumberingAfterBreak="0">
     <w:nsid w:val="53D37C82"/>
     <w:multiLevelType w:val="hybridMultilevel"/>
     <w:tmpl w:val="9FC02C4C"/>
@@ -2614,10 +3192,13 @@
     </w:lvl>
   </w:abstractNum>
   <w:num w:numId="1">
-    <w:abstractNumId w:val="1"/>
+    <w:abstractNumId w:val="2"/>
   </w:num>
   <w:num w:numId="2">
     <w:abstractNumId w:val="0"/>
+  </w:num>
+  <w:num w:numId="3">
+    <w:abstractNumId w:val="1"/>
   </w:num>
 </w:numbering>
 </file>

</xml_diff>